<commit_message>
transfer class to library
</commit_message>
<xml_diff>
--- a/Fast Tap/ТЗ.docx
+++ b/Fast Tap/ТЗ.docx
@@ -235,7 +235,22 @@
           <w:sz w:val="24"/>
           <w:szCs w:val="24"/>
         </w:rPr>
-        <w:t>максимального уровня этапа (храним в Игре) и прокачки навыка здоровье)</w:t>
+        <w:t xml:space="preserve">максимального уровня этапа (храним в </w:t>
+      </w:r>
+      <w:r>
+        <w:rPr>
+          <w:color w:val="FF0000"/>
+          <w:sz w:val="24"/>
+          <w:szCs w:val="24"/>
+        </w:rPr>
+        <w:t>Игре</w:t>
+      </w:r>
+      <w:r>
+        <w:rPr>
+          <w:sz w:val="24"/>
+          <w:szCs w:val="24"/>
+        </w:rPr>
+        <w:t>) и прокачки навыка здоровье)</w:t>
       </w:r>
       <w:r>
         <w:rPr>
@@ -697,21 +712,7 @@
           <w:sz w:val="24"/>
           <w:szCs w:val="24"/>
         </w:rPr>
-        <w:t xml:space="preserve">Просмотр информации (при клике на кнопку, всплывает окно с информацией (время в игре, максимальный уровень, максимальный баланс, монет потрачено </w:t>
-      </w:r>
-      <w:r>
-        <w:rPr>
-          <w:sz w:val="24"/>
-          <w:szCs w:val="24"/>
-        </w:rPr>
-        <w:t xml:space="preserve">и др. </w:t>
-      </w:r>
-      <w:r>
-        <w:rPr>
-          <w:sz w:val="24"/>
-          <w:szCs w:val="24"/>
-        </w:rPr>
-        <w:t>–</w:t>
+        <w:t>Просмотр информации (при клике на кнопку, всплывает окно с информацией (время в игре, максимальный уровень, максимальный баланс, монет потрачено и др. –</w:t>
       </w:r>
       <w:r>
         <w:rPr>
@@ -1858,21 +1859,7 @@
           <w:sz w:val="24"/>
           <w:szCs w:val="24"/>
         </w:rPr>
-        <w:t>Просмотр настроек (при клике всплывающее окно (</w:t>
-      </w:r>
-      <w:r>
-        <w:rPr>
-          <w:sz w:val="24"/>
-          <w:szCs w:val="24"/>
-        </w:rPr>
-        <w:t>звук, музыка, выход)</w:t>
-      </w:r>
-      <w:r>
-        <w:rPr>
-          <w:sz w:val="24"/>
-          <w:szCs w:val="24"/>
-        </w:rPr>
-        <w:t>)</w:t>
+        <w:t>Просмотр настроек (при клике всплывающее окно (звук, музыка, выход))</w:t>
       </w:r>
     </w:p>
     <w:p>
@@ -2105,21 +2092,7 @@
           <w:sz w:val="24"/>
           <w:szCs w:val="24"/>
         </w:rPr>
-        <w:t xml:space="preserve"> при ударе</w:t>
-      </w:r>
-      <w:r>
-        <w:rPr>
-          <w:sz w:val="24"/>
-          <w:szCs w:val="24"/>
-        </w:rPr>
-        <w:t xml:space="preserve"> героя</w:t>
-      </w:r>
-      <w:r>
-        <w:rPr>
-          <w:sz w:val="24"/>
-          <w:szCs w:val="24"/>
-        </w:rPr>
-        <w:t xml:space="preserve">, </w:t>
+        <w:t xml:space="preserve"> при ударе героя, </w:t>
       </w:r>
       <w:r>
         <w:rPr>
@@ -2537,300 +2510,113 @@
         </w:rPr>
         <w:t>Купить (метод)</w:t>
       </w:r>
+    </w:p>
+    <w:p>
+      <w:pPr>
+        <w:pStyle w:val="a3"/>
+        <w:ind w:left="1440"/>
+        <w:jc w:val="center"/>
+        <w:rPr>
+          <w:b/>
+          <w:sz w:val="28"/>
+          <w:szCs w:val="28"/>
+        </w:rPr>
+      </w:pPr>
+      <w:r>
+        <w:rPr>
+          <w:b/>
+          <w:sz w:val="28"/>
+          <w:szCs w:val="28"/>
+        </w:rPr>
+        <w:t xml:space="preserve">Общий </w:t>
+      </w:r>
+      <w:r>
+        <w:rPr>
+          <w:b/>
+          <w:sz w:val="28"/>
+          <w:szCs w:val="28"/>
+        </w:rPr>
+        <w:t>интерфейс</w:t>
+      </w:r>
+    </w:p>
+    <w:p>
+      <w:pPr>
+        <w:rPr>
+          <w:sz w:val="24"/>
+          <w:szCs w:val="24"/>
+        </w:rPr>
+      </w:pPr>
+      <w:r>
+        <w:rPr>
+          <w:noProof/>
+          <w:sz w:val="24"/>
+          <w:szCs w:val="24"/>
+          <w:lang w:eastAsia="ru-RU"/>
+        </w:rPr>
+        <w:drawing>
+          <wp:inline distT="0" distB="0" distL="0" distR="0" wp14:anchorId="7B4AF717" wp14:editId="4E0E47B3">
+            <wp:extent cx="5940425" cy="3829050"/>
+            <wp:effectExtent l="0" t="0" r="3175" b="0"/>
+            <wp:docPr id="1" name="Рисунок 1"/>
+            <wp:cNvGraphicFramePr>
+              <a:graphicFrameLocks xmlns:a="http://schemas.openxmlformats.org/drawingml/2006/main" noChangeAspect="1"/>
+            </wp:cNvGraphicFramePr>
+            <a:graphic xmlns:a="http://schemas.openxmlformats.org/drawingml/2006/main">
+              <a:graphicData uri="http://schemas.openxmlformats.org/drawingml/2006/picture">
+                <pic:pic xmlns:pic="http://schemas.openxmlformats.org/drawingml/2006/picture">
+                  <pic:nvPicPr>
+                    <pic:cNvPr id="1" name=""/>
+                    <pic:cNvPicPr/>
+                  </pic:nvPicPr>
+                  <pic:blipFill>
+                    <a:blip r:embed="rId11"/>
+                    <a:stretch>
+                      <a:fillRect/>
+                    </a:stretch>
+                  </pic:blipFill>
+                  <pic:spPr>
+                    <a:xfrm>
+                      <a:off x="0" y="0"/>
+                      <a:ext cx="5940425" cy="3829050"/>
+                    </a:xfrm>
+                    <a:prstGeom prst="rect">
+                      <a:avLst/>
+                    </a:prstGeom>
+                  </pic:spPr>
+                </pic:pic>
+              </a:graphicData>
+            </a:graphic>
+          </wp:inline>
+        </w:drawing>
+      </w:r>
+    </w:p>
+    <w:p>
+      <w:pPr>
+        <w:jc w:val="center"/>
+        <w:rPr>
+          <w:b/>
+          <w:sz w:val="28"/>
+          <w:szCs w:val="28"/>
+        </w:rPr>
+      </w:pPr>
+      <w:r>
+        <w:rPr>
+          <w:b/>
+          <w:sz w:val="28"/>
+          <w:szCs w:val="28"/>
+        </w:rPr>
+        <w:t>Классы</w:t>
+      </w:r>
+    </w:p>
+    <w:p>
+      <w:pPr>
+        <w:rPr>
+          <w:sz w:val="24"/>
+          <w:szCs w:val="24"/>
+        </w:rPr>
+      </w:pPr>
       <w:bookmarkStart w:id="0" w:name="_GoBack"/>
       <w:bookmarkEnd w:id="0"/>
-    </w:p>
-    <w:p>
-      <w:pPr>
-        <w:pStyle w:val="a3"/>
-        <w:ind w:left="1440"/>
-        <w:rPr>
-          <w:sz w:val="24"/>
-          <w:szCs w:val="24"/>
-        </w:rPr>
-      </w:pPr>
-    </w:p>
-    <w:p>
-      <w:pPr>
-        <w:pStyle w:val="a3"/>
-        <w:rPr>
-          <w:sz w:val="24"/>
-          <w:szCs w:val="24"/>
-        </w:rPr>
-      </w:pPr>
-    </w:p>
-    <w:p>
-      <w:pPr>
-        <w:rPr>
-          <w:sz w:val="24"/>
-          <w:szCs w:val="24"/>
-        </w:rPr>
-      </w:pPr>
-    </w:p>
-    <w:p>
-      <w:pPr>
-        <w:rPr>
-          <w:sz w:val="24"/>
-          <w:szCs w:val="24"/>
-        </w:rPr>
-      </w:pPr>
-    </w:p>
-    <w:p>
-      <w:pPr>
-        <w:rPr>
-          <w:sz w:val="24"/>
-          <w:szCs w:val="24"/>
-        </w:rPr>
-      </w:pPr>
-    </w:p>
-    <w:p>
-      <w:pPr>
-        <w:rPr>
-          <w:sz w:val="24"/>
-          <w:szCs w:val="24"/>
-        </w:rPr>
-      </w:pPr>
-    </w:p>
-    <w:p>
-      <w:pPr>
-        <w:rPr>
-          <w:sz w:val="24"/>
-          <w:szCs w:val="24"/>
-        </w:rPr>
-      </w:pPr>
-    </w:p>
-    <w:p>
-      <w:pPr>
-        <w:rPr>
-          <w:sz w:val="24"/>
-          <w:szCs w:val="24"/>
-        </w:rPr>
-      </w:pPr>
-    </w:p>
-    <w:p>
-      <w:pPr>
-        <w:rPr>
-          <w:sz w:val="24"/>
-          <w:szCs w:val="24"/>
-        </w:rPr>
-      </w:pPr>
-    </w:p>
-    <w:p>
-      <w:pPr>
-        <w:rPr>
-          <w:sz w:val="24"/>
-          <w:szCs w:val="24"/>
-        </w:rPr>
-      </w:pPr>
-    </w:p>
-    <w:p>
-      <w:pPr>
-        <w:rPr>
-          <w:sz w:val="24"/>
-          <w:szCs w:val="24"/>
-        </w:rPr>
-      </w:pPr>
-    </w:p>
-    <w:p>
-      <w:pPr>
-        <w:rPr>
-          <w:sz w:val="24"/>
-          <w:szCs w:val="24"/>
-        </w:rPr>
-      </w:pPr>
-      <w:r>
-        <w:rPr>
-          <w:sz w:val="24"/>
-          <w:szCs w:val="24"/>
-        </w:rPr>
-        <w:t>Режимы игры:</w:t>
-      </w:r>
-    </w:p>
-    <w:p>
-      <w:pPr>
-        <w:pStyle w:val="a3"/>
-        <w:numPr>
-          <w:ilvl w:val="0"/>
-          <w:numId w:val="1"/>
-        </w:numPr>
-        <w:rPr>
-          <w:sz w:val="24"/>
-          <w:szCs w:val="24"/>
-        </w:rPr>
-      </w:pPr>
-      <w:r>
-        <w:rPr>
-          <w:sz w:val="24"/>
-          <w:szCs w:val="24"/>
-        </w:rPr>
-        <w:t>Обучение</w:t>
-      </w:r>
-    </w:p>
-    <w:p>
-      <w:pPr>
-        <w:pStyle w:val="a3"/>
-        <w:numPr>
-          <w:ilvl w:val="0"/>
-          <w:numId w:val="1"/>
-        </w:numPr>
-        <w:rPr>
-          <w:sz w:val="24"/>
-          <w:szCs w:val="24"/>
-        </w:rPr>
-      </w:pPr>
-      <w:r>
-        <w:rPr>
-          <w:sz w:val="24"/>
-          <w:szCs w:val="24"/>
-        </w:rPr>
-        <w:t>Игра</w:t>
-      </w:r>
-    </w:p>
-    <w:p>
-      <w:pPr>
-        <w:pStyle w:val="a3"/>
-        <w:numPr>
-          <w:ilvl w:val="0"/>
-          <w:numId w:val="1"/>
-        </w:numPr>
-        <w:rPr>
-          <w:sz w:val="24"/>
-          <w:szCs w:val="24"/>
-        </w:rPr>
-      </w:pPr>
-      <w:r>
-        <w:rPr>
-          <w:sz w:val="24"/>
-          <w:szCs w:val="24"/>
-        </w:rPr>
-        <w:t>Рестарт</w:t>
-      </w:r>
-    </w:p>
-    <w:p>
-      <w:pPr>
-        <w:pStyle w:val="a3"/>
-        <w:numPr>
-          <w:ilvl w:val="0"/>
-          <w:numId w:val="1"/>
-        </w:numPr>
-        <w:rPr>
-          <w:sz w:val="24"/>
-          <w:szCs w:val="24"/>
-        </w:rPr>
-      </w:pPr>
-      <w:r>
-        <w:rPr>
-          <w:sz w:val="24"/>
-          <w:szCs w:val="24"/>
-        </w:rPr>
-        <w:t>Обнуление персонажа (создание нового, информация о старом удаляется)</w:t>
-      </w:r>
-    </w:p>
-    <w:p>
-      <w:pPr>
-        <w:pStyle w:val="a3"/>
-        <w:rPr>
-          <w:sz w:val="24"/>
-          <w:szCs w:val="24"/>
-        </w:rPr>
-      </w:pPr>
-    </w:p>
-    <w:p>
-      <w:pPr>
-        <w:pStyle w:val="a3"/>
-        <w:numPr>
-          <w:ilvl w:val="1"/>
-          <w:numId w:val="2"/>
-        </w:numPr>
-        <w:rPr>
-          <w:sz w:val="24"/>
-          <w:szCs w:val="24"/>
-        </w:rPr>
-      </w:pPr>
-      <w:r>
-        <w:rPr>
-          <w:sz w:val="24"/>
-          <w:szCs w:val="24"/>
-        </w:rPr>
-        <w:t>Создание (конструктор, без возможности редактирования)</w:t>
-      </w:r>
-    </w:p>
-    <w:p>
-      <w:pPr>
-        <w:pStyle w:val="a3"/>
-        <w:numPr>
-          <w:ilvl w:val="2"/>
-          <w:numId w:val="2"/>
-        </w:numPr>
-        <w:rPr>
-          <w:sz w:val="24"/>
-          <w:szCs w:val="24"/>
-        </w:rPr>
-      </w:pPr>
-      <w:r>
-        <w:rPr>
-          <w:sz w:val="24"/>
-          <w:szCs w:val="24"/>
-        </w:rPr>
-        <w:t>Имя</w:t>
-      </w:r>
-    </w:p>
-    <w:p>
-      <w:pPr>
-        <w:pStyle w:val="a3"/>
-        <w:numPr>
-          <w:ilvl w:val="2"/>
-          <w:numId w:val="2"/>
-        </w:numPr>
-        <w:rPr>
-          <w:sz w:val="24"/>
-          <w:szCs w:val="24"/>
-        </w:rPr>
-      </w:pPr>
-      <w:proofErr w:type="spellStart"/>
-      <w:r>
-        <w:rPr>
-          <w:sz w:val="24"/>
-          <w:szCs w:val="24"/>
-        </w:rPr>
-        <w:t>Аватар</w:t>
-      </w:r>
-      <w:proofErr w:type="spellEnd"/>
-    </w:p>
-    <w:p>
-      <w:pPr>
-        <w:pStyle w:val="a3"/>
-        <w:numPr>
-          <w:ilvl w:val="2"/>
-          <w:numId w:val="2"/>
-        </w:numPr>
-        <w:rPr>
-          <w:sz w:val="24"/>
-          <w:szCs w:val="24"/>
-        </w:rPr>
-      </w:pPr>
-      <w:r>
-        <w:rPr>
-          <w:sz w:val="24"/>
-          <w:szCs w:val="24"/>
-        </w:rPr>
-        <w:t>Начальный бонус (монеты, навыки)</w:t>
-      </w:r>
-      <w:r>
-        <w:rPr>
-          <w:sz w:val="24"/>
-          <w:szCs w:val="24"/>
-        </w:rPr>
-        <w:t xml:space="preserve"> </w:t>
-      </w:r>
-    </w:p>
-    <w:p>
-      <w:pPr>
-        <w:rPr>
-          <w:sz w:val="24"/>
-          <w:szCs w:val="24"/>
-        </w:rPr>
-      </w:pPr>
     </w:p>
     <w:p>
       <w:pPr>

</xml_diff>